<commit_message>
OWM data variance causes crash
OWM sometimes sends the weather data as root[weather][description], sometimes as root[weather][0][description].
</commit_message>
<xml_diff>
--- a/docs/Reinagalerij-nl.docx
+++ b/docs/Reinagalerij-nl.docx
@@ -2,6 +2,16 @@
 <file path=word/document.xml><?xml version="1.0" encoding="utf-8"?>
 <w:document xmlns:wpc="http://schemas.microsoft.com/office/word/2010/wordprocessingCanvas" xmlns:cx="http://schemas.microsoft.com/office/drawing/2014/chartex" xmlns:cx1="http://schemas.microsoft.com/office/drawing/2015/9/8/chartex" xmlns:cx2="http://schemas.microsoft.com/office/drawing/2015/10/21/chartex" xmlns:cx3="http://schemas.microsoft.com/office/drawing/2016/5/9/chartex" xmlns:cx4="http://schemas.microsoft.com/office/drawing/2016/5/10/chartex" xmlns:cx5="http://schemas.microsoft.com/office/drawing/2016/5/11/chartex" xmlns:cx6="http://schemas.microsoft.com/office/drawing/2016/5/12/chartex" xmlns:cx7="http://schemas.microsoft.com/office/drawing/2016/5/13/chartex" xmlns:cx8="http://schemas.microsoft.com/office/drawing/2016/5/14/chartex" xmlns:mc="http://schemas.openxmlformats.org/markup-compatibility/2006" xmlns:aink="http://schemas.microsoft.com/office/drawing/2016/ink" xmlns:am3d="http://schemas.microsoft.com/office/drawing/2017/model3d" xmlns:o="urn:schemas-microsoft-com:office:office" xmlns:r="http://schemas.openxmlformats.org/officeDocument/2006/relationships" xmlns:m="http://schemas.openxmlformats.org/officeDocument/2006/math" xmlns:v="urn:schemas-microsoft-com:vml" xmlns:wp14="http://schemas.microsoft.com/office/word/2010/wordprocessingDrawing" xmlns:wp="http://schemas.openxmlformats.org/drawingml/2006/wordprocessingDrawing" xmlns:w10="urn:schemas-microsoft-com:office:word" xmlns:w="http://schemas.openxmlformats.org/wordprocessingml/2006/main" xmlns:w14="http://schemas.microsoft.com/office/word/2010/wordml" xmlns:w15="http://schemas.microsoft.com/office/word/2012/wordml" xmlns:w16cex="http://schemas.microsoft.com/office/word/2018/wordml/cex" xmlns:w16cid="http://schemas.microsoft.com/office/word/2016/wordml/cid" xmlns:w16="http://schemas.microsoft.com/office/word/2018/wordml" xmlns:w16se="http://schemas.microsoft.com/office/word/2015/wordml/symex" xmlns:wpg="http://schemas.microsoft.com/office/word/2010/wordprocessingGroup" xmlns:wpi="http://schemas.microsoft.com/office/word/2010/wordprocessingInk" xmlns:wne="http://schemas.microsoft.com/office/word/2006/wordml" xmlns:wps="http://schemas.microsoft.com/office/word/2010/wordprocessingShape" mc:Ignorable="w14 w15 w16se w16cid w16 w16cex wp14">
   <w:body>
+    <w:p>
+      <w:pPr>
+        <w:rPr>
+          <w:b/>
+          <w:bCs/>
+          <w:sz w:val="28"/>
+          <w:szCs w:val="28"/>
+        </w:rPr>
+      </w:pPr>
+    </w:p>
     <w:p>
       <w:pPr>
         <w:rPr>
@@ -172,7 +182,15 @@
       </w:r>
       <w:proofErr w:type="gramEnd"/>
       <w:r>
-        <w:t xml:space="preserve">x240 pixels) kunnen de plaatjes het best eerst op een gewone computer worden verkleind. Voor staande, portret orientatie naar een breedte van 240 pixels, voor liggende, landscape plaatjes naar een breedte van 320 pixels. </w:t>
+        <w:t xml:space="preserve">x240 pixels) kunnen de plaatjes het best eerst op een gewone computer worden verkleind. Voor staande, portret </w:t>
+      </w:r>
+      <w:proofErr w:type="spellStart"/>
+      <w:r>
+        <w:t>orientatie</w:t>
+      </w:r>
+      <w:proofErr w:type="spellEnd"/>
+      <w:r>
+        <w:t xml:space="preserve"> naar een breedte van 240 pixels, voor liggende, landscape plaatjes naar een breedte van 320 pixels. </w:t>
       </w:r>
       <w:r>
         <w:br/>
@@ -183,14 +201,46 @@
       </w:r>
       <w:r>
         <w:br/>
-        <w:t>ge-upload via WiFi, tenminste als Reinagalerij verbonden is met jouw WiFi netwerk.</w:t>
-      </w:r>
-      <w:r>
-        <w:br/>
-      </w:r>
-      <w:r>
-        <w:br/>
-        <w:t>Reinagalerij kan worden verbonden met jouw WIFi netwerk door haar het wachtwoord van je WiFi netwerk te vertellen. Dat doe je met een applicatie die je kunt installeren op je Android telefoon</w:t>
+        <w:t xml:space="preserve">ge-upload via </w:t>
+      </w:r>
+      <w:proofErr w:type="spellStart"/>
+      <w:r>
+        <w:t>WiFi</w:t>
+      </w:r>
+      <w:proofErr w:type="spellEnd"/>
+      <w:r>
+        <w:t xml:space="preserve">, tenminste als Reinagalerij verbonden is met jouw </w:t>
+      </w:r>
+      <w:proofErr w:type="spellStart"/>
+      <w:r>
+        <w:t>WiFi</w:t>
+      </w:r>
+      <w:proofErr w:type="spellEnd"/>
+      <w:r>
+        <w:t xml:space="preserve"> netwerk.</w:t>
+      </w:r>
+      <w:r>
+        <w:br/>
+      </w:r>
+      <w:r>
+        <w:br/>
+        <w:t xml:space="preserve">Reinagalerij kan worden verbonden met jouw </w:t>
+      </w:r>
+      <w:proofErr w:type="spellStart"/>
+      <w:r>
+        <w:t>WIFi</w:t>
+      </w:r>
+      <w:proofErr w:type="spellEnd"/>
+      <w:r>
+        <w:t xml:space="preserve"> netwerk door haar het wachtwoord van je </w:t>
+      </w:r>
+      <w:proofErr w:type="spellStart"/>
+      <w:r>
+        <w:t>WiFi</w:t>
+      </w:r>
+      <w:proofErr w:type="spellEnd"/>
+      <w:r>
+        <w:t xml:space="preserve"> netwerk te vertellen. Dat doe je met een applicatie die je kunt installeren op je Android telefoon</w:t>
       </w:r>
       <w:r>
         <w:t>.</w:t>
@@ -203,7 +253,15 @@
         <w:t>P</w:t>
       </w:r>
       <w:r>
-        <w:t xml:space="preserve">laystore en download ESP Touch van Espressif. </w:t>
+        <w:t xml:space="preserve">laystore en download ESP Touch van </w:t>
+      </w:r>
+      <w:proofErr w:type="spellStart"/>
+      <w:r>
+        <w:t>Espressif</w:t>
+      </w:r>
+      <w:proofErr w:type="spellEnd"/>
+      <w:r>
+        <w:t xml:space="preserve">. </w:t>
       </w:r>
       <w:r>
         <w:br/>
@@ -212,7 +270,15 @@
     </w:p>
     <w:p>
       <w:r>
-        <w:t xml:space="preserve">. Zet reinagalerij uit. </w:t>
+        <w:t xml:space="preserve">. Zet </w:t>
+      </w:r>
+      <w:proofErr w:type="spellStart"/>
+      <w:r>
+        <w:t>reinagalerij</w:t>
+      </w:r>
+      <w:proofErr w:type="spellEnd"/>
+      <w:r>
+        <w:t xml:space="preserve"> uit. </w:t>
       </w:r>
       <w:r>
         <w:br/>
@@ -224,20 +290,60 @@
       </w:r>
       <w:proofErr w:type="gramEnd"/>
       <w:r>
-        <w:t xml:space="preserve"> WiFi netwerk </w:t>
-      </w:r>
-      <w:r>
-        <w:br/>
-        <w:t>. Start ESP Touch op je telefoon en vul alvast het wachtwoord van je WIFi netwerk in.</w:t>
-      </w:r>
-    </w:p>
-    <w:p>
-      <w:r>
-        <w:t>. Zet Reinagalerij aan, en je ziet de medling dat je ESP touch moet starten.</w:t>
-      </w:r>
-      <w:r>
-        <w:br/>
-        <w:t>. Als de melding weggaat, druk dan op “Confirm” in de ESP Touch applicatie.</w:t>
+        <w:t xml:space="preserve"> </w:t>
+      </w:r>
+      <w:proofErr w:type="spellStart"/>
+      <w:r>
+        <w:t>WiFi</w:t>
+      </w:r>
+      <w:proofErr w:type="spellEnd"/>
+      <w:r>
+        <w:t xml:space="preserve"> netwerk </w:t>
+      </w:r>
+      <w:r>
+        <w:br/>
+        <w:t xml:space="preserve">. Start ESP Touch op je telefoon en vul alvast het wachtwoord van je </w:t>
+      </w:r>
+      <w:proofErr w:type="spellStart"/>
+      <w:r>
+        <w:t>WIFi</w:t>
+      </w:r>
+      <w:proofErr w:type="spellEnd"/>
+      <w:r>
+        <w:t xml:space="preserve"> netwerk in.</w:t>
+      </w:r>
+    </w:p>
+    <w:p>
+      <w:r>
+        <w:t xml:space="preserve">. Zet Reinagalerij aan, en je ziet de </w:t>
+      </w:r>
+      <w:proofErr w:type="spellStart"/>
+      <w:r>
+        <w:t>medling</w:t>
+      </w:r>
+      <w:proofErr w:type="spellEnd"/>
+      <w:r>
+        <w:t xml:space="preserve"> dat je ESP </w:t>
+      </w:r>
+      <w:proofErr w:type="spellStart"/>
+      <w:r>
+        <w:t>touch</w:t>
+      </w:r>
+      <w:proofErr w:type="spellEnd"/>
+      <w:r>
+        <w:t xml:space="preserve"> moet starten.</w:t>
+      </w:r>
+      <w:r>
+        <w:br/>
+        <w:t>. Als de melding weggaat, druk dan op “</w:t>
+      </w:r>
+      <w:proofErr w:type="spellStart"/>
+      <w:r>
+        <w:t>Confirm</w:t>
+      </w:r>
+      <w:proofErr w:type="spellEnd"/>
+      <w:r>
+        <w:t>” in de ESP Touch applicatie.</w:t>
       </w:r>
       <w:r>
         <w:br/>
@@ -264,10 +370,26 @@
     </w:p>
     <w:p>
       <w:r>
-        <w:t xml:space="preserve">Hierna onthoudt Reinagalerij jou WiFi netwerk en het wachtwoord. </w:t>
-      </w:r>
-      <w:r>
-        <w:t xml:space="preserve">Reinagalerij kan heel veel WIFi netwerken onthouden. Deze informatie wordt </w:t>
+        <w:t xml:space="preserve">Hierna onthoudt Reinagalerij jou </w:t>
+      </w:r>
+      <w:proofErr w:type="spellStart"/>
+      <w:r>
+        <w:t>WiFi</w:t>
+      </w:r>
+      <w:proofErr w:type="spellEnd"/>
+      <w:r>
+        <w:t xml:space="preserve"> netwerk en het wachtwoord. </w:t>
+      </w:r>
+      <w:r>
+        <w:t xml:space="preserve">Reinagalerij kan heel veel </w:t>
+      </w:r>
+      <w:proofErr w:type="spellStart"/>
+      <w:r>
+        <w:t>WIFi</w:t>
+      </w:r>
+      <w:proofErr w:type="spellEnd"/>
+      <w:r>
+        <w:t xml:space="preserve"> netwerken onthouden. Deze informatie wordt </w:t>
       </w:r>
       <w:r>
         <w:t xml:space="preserve">versleuteld </w:t>
@@ -285,7 +407,15 @@
         <w:t>n</w:t>
       </w:r>
       <w:r>
-        <w:t>, in bestand netpass.</w:t>
+        <w:t xml:space="preserve">, in bestand </w:t>
+      </w:r>
+      <w:proofErr w:type="spellStart"/>
+      <w:r>
+        <w:t>netpass</w:t>
+      </w:r>
+      <w:proofErr w:type="spellEnd"/>
+      <w:r>
+        <w:t>.</w:t>
       </w:r>
     </w:p>
     <w:p>
@@ -415,6 +545,9 @@
     </w:p>
     <w:p>
       <w:r>
+        <w:rPr>
+          <w:noProof/>
+        </w:rPr>
         <w:drawing>
           <wp:inline distT="0" distB="0" distL="0" distR="0" wp14:anchorId="36258B69" wp14:editId="6FD5FF94">
             <wp:extent cx="5760720" cy="482600"/>
@@ -454,7 +587,23 @@
     </w:p>
     <w:p>
       <w:r>
-        <w:t>Aan de rechterkant zie je een aantal ikoontjes waarmee je een bestand kunt kopieëren, knippen</w:t>
+        <w:t xml:space="preserve">Aan de rechterkant zie je een aantal </w:t>
+      </w:r>
+      <w:proofErr w:type="spellStart"/>
+      <w:r>
+        <w:t>ikoontjes</w:t>
+      </w:r>
+      <w:proofErr w:type="spellEnd"/>
+      <w:r>
+        <w:t xml:space="preserve"> waarmee je een bestand kunt </w:t>
+      </w:r>
+      <w:proofErr w:type="spellStart"/>
+      <w:r>
+        <w:t>kopieëren</w:t>
+      </w:r>
+      <w:proofErr w:type="spellEnd"/>
+      <w:r>
+        <w:t>, knippen</w:t>
       </w:r>
       <w:r>
         <w:t xml:space="preserve">, </w:t>
@@ -492,7 +641,15 @@
     </w:p>
     <w:p>
       <w:r>
-        <w:t>Terug naar het grijze vakje doe je door op het kruisje of ergens in het window te klikken.</w:t>
+        <w:t xml:space="preserve">Terug naar het grijze vakje doe je door op het kruisje of ergens in het </w:t>
+      </w:r>
+      <w:proofErr w:type="spellStart"/>
+      <w:r>
+        <w:t>window</w:t>
+      </w:r>
+      <w:proofErr w:type="spellEnd"/>
+      <w:r>
+        <w:t xml:space="preserve"> te klikken.</w:t>
       </w:r>
       <w:r>
         <w:br/>
@@ -539,6 +696,9 @@
         <w:br/>
       </w:r>
       <w:r>
+        <w:rPr>
+          <w:noProof/>
+        </w:rPr>
         <w:drawing>
           <wp:inline distT="0" distB="0" distL="0" distR="0" wp14:anchorId="635E9225" wp14:editId="01BD8EF6">
             <wp:extent cx="5760720" cy="429260"/>
@@ -578,6 +738,9 @@
     </w:p>
     <w:p>
       <w:r>
+        <w:rPr>
+          <w:noProof/>
+        </w:rPr>
         <w:lastRenderedPageBreak/>
         <w:drawing>
           <wp:inline distT="0" distB="0" distL="0" distR="0" wp14:anchorId="64050616" wp14:editId="02EB7C55">
@@ -619,7 +782,15 @@
         <w:br/>
       </w:r>
       <w:r>
-        <w:t xml:space="preserve">Als je eerder bestanden hebt gekopiëerd of geknipt kun je ze in deze directory plaatsen. </w:t>
+        <w:t xml:space="preserve">Als je eerder bestanden hebt </w:t>
+      </w:r>
+      <w:proofErr w:type="spellStart"/>
+      <w:r>
+        <w:t>gekopiëerd</w:t>
+      </w:r>
+      <w:proofErr w:type="spellEnd"/>
+      <w:r>
+        <w:t xml:space="preserve"> of geknipt kun je ze in deze directory plaatsen. </w:t>
       </w:r>
       <w:r>
         <w:t xml:space="preserve">Er is dan een extra plak </w:t>
@@ -630,7 +801,15 @@
       </w:r>
       <w:proofErr w:type="gramEnd"/>
       <w:r>
-        <w:t>) ikoontje zichtbaar.</w:t>
+        <w:t xml:space="preserve">) </w:t>
+      </w:r>
+      <w:proofErr w:type="spellStart"/>
+      <w:r>
+        <w:t>ikoontje</w:t>
+      </w:r>
+      <w:proofErr w:type="spellEnd"/>
+      <w:r>
+        <w:t xml:space="preserve"> zichtbaar.</w:t>
       </w:r>
     </w:p>
     <w:p>
@@ -657,6 +836,9 @@
         <w:br/>
       </w:r>
       <w:r>
+        <w:rPr>
+          <w:noProof/>
+        </w:rPr>
         <w:drawing>
           <wp:inline distT="0" distB="0" distL="0" distR="0" wp14:anchorId="3FB2B2D6" wp14:editId="526740E4">
             <wp:extent cx="5760720" cy="1720850"/>
@@ -896,7 +1078,15 @@
       </w:r>
       <w:r>
         <w:br/>
-        <w:t>programmatuur van Reinagalerij en het opslaan van instellingen en WiFi wachtwoorden.</w:t>
+        <w:t xml:space="preserve">programmatuur van Reinagalerij en het opslaan van instellingen en </w:t>
+      </w:r>
+      <w:proofErr w:type="spellStart"/>
+      <w:r>
+        <w:t>WiFi</w:t>
+      </w:r>
+      <w:proofErr w:type="spellEnd"/>
+      <w:r>
+        <w:t xml:space="preserve"> wachtwoorden.</w:t>
       </w:r>
     </w:p>
     <w:p>
@@ -933,11 +1123,24 @@
         <w:t>Het is mogelijk de firmware</w:t>
       </w:r>
       <w:r>
-        <w:t xml:space="preserve"> te updaten via WiFi, dit doe je door naar &lt;…</w:t>
-      </w:r>
+        <w:t xml:space="preserve"> te updaten via </w:t>
+      </w:r>
+      <w:proofErr w:type="spellStart"/>
+      <w:r>
+        <w:t>WiFi</w:t>
+      </w:r>
+      <w:proofErr w:type="spellEnd"/>
+      <w:r>
+        <w:t>, dit doe je door naar &lt;…</w:t>
+      </w:r>
+      <w:proofErr w:type="spellStart"/>
       <w:proofErr w:type="gramStart"/>
       <w:r>
-        <w:t>ipadres..</w:t>
+        <w:t>ipadres</w:t>
+      </w:r>
+      <w:proofErr w:type="spellEnd"/>
+      <w:r>
+        <w:t>..</w:t>
       </w:r>
       <w:proofErr w:type="gramEnd"/>
       <w:r>
@@ -953,6 +1156,7 @@
       <w:r>
         <w:br/>
       </w:r>
+      <w:proofErr w:type="spellStart"/>
       <w:r>
         <w:rPr>
           <w:b/>
@@ -960,25 +1164,42 @@
         </w:rPr>
         <w:t>Restart</w:t>
       </w:r>
-      <w:r>
-        <w:rPr>
-          <w:b/>
-          <w:bCs/>
-        </w:rPr>
-        <w:br/>
-      </w:r>
-      <w:r>
-        <w:rPr>
-          <w:b/>
-          <w:bCs/>
-        </w:rPr>
-        <w:br/>
-      </w:r>
-      <w:r>
-        <w:t xml:space="preserve">Een herstart kan ook via WiFi worden gedaan, </w:t>
-      </w:r>
-      <w:r>
-        <w:t>dit doe je door naar &lt;…ipadres..&gt;/reset te gaan.</w:t>
+      <w:proofErr w:type="spellEnd"/>
+      <w:r>
+        <w:rPr>
+          <w:b/>
+          <w:bCs/>
+        </w:rPr>
+        <w:br/>
+      </w:r>
+      <w:r>
+        <w:rPr>
+          <w:b/>
+          <w:bCs/>
+        </w:rPr>
+        <w:br/>
+      </w:r>
+      <w:r>
+        <w:t xml:space="preserve">Een herstart kan ook via </w:t>
+      </w:r>
+      <w:proofErr w:type="spellStart"/>
+      <w:r>
+        <w:t>WiFi</w:t>
+      </w:r>
+      <w:proofErr w:type="spellEnd"/>
+      <w:r>
+        <w:t xml:space="preserve"> worden gedaan, </w:t>
+      </w:r>
+      <w:r>
+        <w:t>dit doe je door naar &lt;…</w:t>
+      </w:r>
+      <w:proofErr w:type="spellStart"/>
+      <w:r>
+        <w:t>ipadres</w:t>
+      </w:r>
+      <w:proofErr w:type="spellEnd"/>
+      <w:r>
+        <w:t>..&gt;/reset te gaan.</w:t>
       </w:r>
       <w:r>
         <w:t xml:space="preserve">  Kan </w:t>
@@ -1662,6 +1883,36 @@
       <w:contextualSpacing/>
     </w:pPr>
   </w:style>
+  <w:style w:type="paragraph" w:styleId="BalloonText">
+    <w:name w:val="Balloon Text"/>
+    <w:basedOn w:val="Normal"/>
+    <w:link w:val="BalloonTextChar"/>
+    <w:uiPriority w:val="99"/>
+    <w:semiHidden/>
+    <w:unhideWhenUsed/>
+    <w:rsid w:val="0064516D"/>
+    <w:pPr>
+      <w:spacing w:after="0" w:line="240" w:lineRule="auto"/>
+    </w:pPr>
+    <w:rPr>
+      <w:rFonts w:ascii="Segoe UI" w:hAnsi="Segoe UI" w:cs="Segoe UI"/>
+      <w:sz w:val="18"/>
+      <w:szCs w:val="18"/>
+    </w:rPr>
+  </w:style>
+  <w:style w:type="character" w:customStyle="1" w:styleId="BalloonTextChar">
+    <w:name w:val="Balloon Text Char"/>
+    <w:basedOn w:val="DefaultParagraphFont"/>
+    <w:link w:val="BalloonText"/>
+    <w:uiPriority w:val="99"/>
+    <w:semiHidden/>
+    <w:rsid w:val="0064516D"/>
+    <w:rPr>
+      <w:rFonts w:ascii="Segoe UI" w:hAnsi="Segoe UI" w:cs="Segoe UI"/>
+      <w:sz w:val="18"/>
+      <w:szCs w:val="18"/>
+    </w:rPr>
+  </w:style>
 </w:styles>
 </file>
 

</xml_diff>